<commit_message>
update procedure to upload new version
</commit_message>
<xml_diff>
--- a/!!! Procedure for Uploading New Versions of Pump Libraries.docx
+++ b/!!! Procedure for Uploading New Versions of Pump Libraries.docx
@@ -1,6 +1,6 @@
 
 <file path=word/document.xml><?xml version="1.0" encoding="utf-8"?>
-<w:document xmlns:wpc="http://schemas.microsoft.com/office/word/2010/wordprocessingCanvas" xmlns:cx="http://schemas.microsoft.com/office/drawing/2014/chartex" xmlns:cx1="http://schemas.microsoft.com/office/drawing/2015/9/8/chartex" xmlns:cx2="http://schemas.microsoft.com/office/drawing/2015/10/21/chartex" xmlns:cx3="http://schemas.microsoft.com/office/drawing/2016/5/9/chartex" xmlns:cx4="http://schemas.microsoft.com/office/drawing/2016/5/10/chartex" xmlns:cx5="http://schemas.microsoft.com/office/drawing/2016/5/11/chartex" xmlns:cx6="http://schemas.microsoft.com/office/drawing/2016/5/12/chartex" xmlns:cx7="http://schemas.microsoft.com/office/drawing/2016/5/13/chartex" xmlns:cx8="http://schemas.microsoft.com/office/drawing/2016/5/14/chartex" xmlns:mc="http://schemas.openxmlformats.org/markup-compatibility/2006" xmlns:aink="http://schemas.microsoft.com/office/drawing/2016/ink" xmlns:am3d="http://schemas.microsoft.com/office/drawing/2017/model3d" xmlns:o="urn:schemas-microsoft-com:office:office" xmlns:r="http://schemas.openxmlformats.org/officeDocument/2006/relationships" xmlns:m="http://schemas.openxmlformats.org/officeDocument/2006/math" xmlns:v="urn:schemas-microsoft-com:vml" xmlns:wp14="http://schemas.microsoft.com/office/word/2010/wordprocessingDrawing" xmlns:wp="http://schemas.openxmlformats.org/drawingml/2006/wordprocessingDrawing" xmlns:w10="urn:schemas-microsoft-com:office:word" xmlns:w="http://schemas.openxmlformats.org/wordprocessingml/2006/main" xmlns:w14="http://schemas.microsoft.com/office/word/2010/wordml" xmlns:w15="http://schemas.microsoft.com/office/word/2012/wordml" xmlns:w16cid="http://schemas.microsoft.com/office/word/2016/wordml/cid" xmlns:w16se="http://schemas.microsoft.com/office/word/2015/wordml/symex" xmlns:wpg="http://schemas.microsoft.com/office/word/2010/wordprocessingGroup" xmlns:wpi="http://schemas.microsoft.com/office/word/2010/wordprocessingInk" xmlns:wne="http://schemas.microsoft.com/office/word/2006/wordml" xmlns:wps="http://schemas.microsoft.com/office/word/2010/wordprocessingShape" mc:Ignorable="w14 w15 w16se w16cid wp14">
+<w:document xmlns:wpc="http://schemas.microsoft.com/office/word/2010/wordprocessingCanvas" xmlns:cx="http://schemas.microsoft.com/office/drawing/2014/chartex" xmlns:cx1="http://schemas.microsoft.com/office/drawing/2015/9/8/chartex" xmlns:cx2="http://schemas.microsoft.com/office/drawing/2015/10/21/chartex" xmlns:cx3="http://schemas.microsoft.com/office/drawing/2016/5/9/chartex" xmlns:cx4="http://schemas.microsoft.com/office/drawing/2016/5/10/chartex" xmlns:cx5="http://schemas.microsoft.com/office/drawing/2016/5/11/chartex" xmlns:cx6="http://schemas.microsoft.com/office/drawing/2016/5/12/chartex" xmlns:cx7="http://schemas.microsoft.com/office/drawing/2016/5/13/chartex" xmlns:cx8="http://schemas.microsoft.com/office/drawing/2016/5/14/chartex" xmlns:mc="http://schemas.openxmlformats.org/markup-compatibility/2006" xmlns:aink="http://schemas.microsoft.com/office/drawing/2016/ink" xmlns:am3d="http://schemas.microsoft.com/office/drawing/2017/model3d" xmlns:o="urn:schemas-microsoft-com:office:office" xmlns:oel="http://schemas.microsoft.com/office/2019/extlst" xmlns:r="http://schemas.openxmlformats.org/officeDocument/2006/relationships" xmlns:m="http://schemas.openxmlformats.org/officeDocument/2006/math" xmlns:v="urn:schemas-microsoft-com:vml" xmlns:wp14="http://schemas.microsoft.com/office/word/2010/wordprocessingDrawing" xmlns:wp="http://schemas.openxmlformats.org/drawingml/2006/wordprocessingDrawing" xmlns:w10="urn:schemas-microsoft-com:office:word" xmlns:w="http://schemas.openxmlformats.org/wordprocessingml/2006/main" xmlns:w14="http://schemas.microsoft.com/office/word/2010/wordml" xmlns:w15="http://schemas.microsoft.com/office/word/2012/wordml" xmlns:w16cex="http://schemas.microsoft.com/office/word/2018/wordml/cex" xmlns:w16cid="http://schemas.microsoft.com/office/word/2016/wordml/cid" xmlns:w16="http://schemas.microsoft.com/office/word/2018/wordml" xmlns:w16du="http://schemas.microsoft.com/office/word/2023/wordml/word16du" xmlns:w16sdtdh="http://schemas.microsoft.com/office/word/2020/wordml/sdtdatahash" xmlns:w16se="http://schemas.microsoft.com/office/word/2015/wordml/symex" xmlns:wpg="http://schemas.microsoft.com/office/word/2010/wordprocessingGroup" xmlns:wpi="http://schemas.microsoft.com/office/word/2010/wordprocessingInk" xmlns:wne="http://schemas.microsoft.com/office/word/2006/wordml" xmlns:wps="http://schemas.microsoft.com/office/word/2010/wordprocessingShape" mc:Ignorable="w14 w15 w16se w16cid w16 w16cex w16sdtdh wp14">
   <w:body>
     <w:p>
       <w:pPr>
@@ -45,7 +45,7 @@
           <w:sz w:val="28"/>
         </w:rPr>
         <w:drawing>
-          <wp:inline distT="0" distB="0" distL="0" distR="0">
+          <wp:inline distT="0" distB="0" distL="0" distR="0" wp14:anchorId="2781E143" wp14:editId="3CAB7F29">
             <wp:extent cx="5943600" cy="4401820"/>
             <wp:effectExtent l="0" t="0" r="0" b="0"/>
             <wp:docPr id="1" name="Picture 1"/>
@@ -113,7 +113,19 @@
         <w:rPr>
           <w:sz w:val="28"/>
         </w:rPr>
-        <w:t>Sidenote: please document changes to the pump library in the Version History.txt that is in the Alaris Pumps folder on the G:\</w:t>
+        <w:t xml:space="preserve">Sidenote: please document changes to the pump library in the </w:t>
+      </w:r>
+      <w:r>
+        <w:rPr>
+          <w:sz w:val="28"/>
+        </w:rPr>
+        <w:t>Readme.md</w:t>
+      </w:r>
+      <w:r>
+        <w:rPr>
+          <w:sz w:val="28"/>
+        </w:rPr>
+        <w:t xml:space="preserve"> that is in the Alaris Pumps folder on the G:\</w:t>
       </w:r>
       <w:r>
         <w:rPr>
@@ -208,7 +220,7 @@
           <w:sz w:val="28"/>
         </w:rPr>
         <w:drawing>
-          <wp:inline distT="0" distB="0" distL="0" distR="0">
+          <wp:inline distT="0" distB="0" distL="0" distR="0" wp14:anchorId="1A3A2E19" wp14:editId="450745A1">
             <wp:extent cx="5167630" cy="4816475"/>
             <wp:effectExtent l="0" t="0" r="0" b="3175"/>
             <wp:docPr id="2" name="Picture 2"/>
@@ -349,7 +361,7 @@
           <w:sz w:val="28"/>
         </w:rPr>
         <w:drawing>
-          <wp:inline distT="0" distB="0" distL="0" distR="0">
+          <wp:inline distT="0" distB="0" distL="0" distR="0" wp14:anchorId="43071571" wp14:editId="01CE75BC">
             <wp:extent cx="6847205" cy="5071745"/>
             <wp:effectExtent l="0" t="0" r="0" b="0"/>
             <wp:docPr id="3" name="Picture 3"/>
@@ -454,7 +466,7 @@
           <w:sz w:val="28"/>
         </w:rPr>
         <w:drawing>
-          <wp:inline distT="0" distB="0" distL="0" distR="0">
+          <wp:inline distT="0" distB="0" distL="0" distR="0" wp14:anchorId="68874D10" wp14:editId="29A45F9E">
             <wp:extent cx="6847205" cy="5039995"/>
             <wp:effectExtent l="0" t="0" r="0" b="8255"/>
             <wp:docPr id="4" name="Picture 4"/>
@@ -533,7 +545,7 @@
           <w:sz w:val="28"/>
         </w:rPr>
         <w:drawing>
-          <wp:inline distT="0" distB="0" distL="0" distR="0">
+          <wp:inline distT="0" distB="0" distL="0" distR="0" wp14:anchorId="21F50418" wp14:editId="4FAAE270">
             <wp:extent cx="4178595" cy="3192364"/>
             <wp:effectExtent l="0" t="0" r="0" b="8255"/>
             <wp:docPr id="5" name="Picture 5"/>
@@ -598,7 +610,13 @@
           <w:sz w:val="28"/>
         </w:rPr>
         <w:lastRenderedPageBreak/>
-        <w:t>In Word, click File</w:t>
+        <w:t xml:space="preserve">It’s useful to save a copy of this from </w:t>
+      </w:r>
+      <w:r>
+        <w:rPr>
+          <w:sz w:val="28"/>
+        </w:rPr>
+        <w:t>Word, click File</w:t>
       </w:r>
       <w:r>
         <w:rPr>
@@ -628,19 +646,13 @@
         <w:rPr>
           <w:sz w:val="28"/>
         </w:rPr>
-        <w:t xml:space="preserve">Click Browse to pick </w:t>
-      </w:r>
-      <w:r>
-        <w:rPr>
-          <w:sz w:val="28"/>
-        </w:rPr>
-        <w:t xml:space="preserve">a </w:t>
-      </w:r>
-      <w:r>
-        <w:rPr>
-          <w:sz w:val="28"/>
-        </w:rPr>
-        <w:t>spot to save the file</w:t>
+        <w:t xml:space="preserve">Click Browse to </w:t>
+      </w:r>
+      <w:r>
+        <w:rPr>
+          <w:sz w:val="28"/>
+        </w:rPr>
+        <w:t>then pick where we will be saving this file</w:t>
       </w:r>
     </w:p>
     <w:p>
@@ -655,7 +667,7 @@
           <w:sz w:val="28"/>
         </w:rPr>
         <w:drawing>
-          <wp:inline distT="0" distB="0" distL="0" distR="0">
+          <wp:inline distT="0" distB="0" distL="0" distR="0" wp14:anchorId="69BDB4BB" wp14:editId="2DCB662B">
             <wp:extent cx="6858000" cy="5560695"/>
             <wp:effectExtent l="0" t="0" r="0" b="1905"/>
             <wp:docPr id="6" name="Picture 6"/>
@@ -733,19 +745,13 @@
           <w:sz w:val="28"/>
         </w:rPr>
         <w:lastRenderedPageBreak/>
-        <w:t>Save the Word document to G:\</w:t>
-      </w:r>
-      <w:r>
-        <w:rPr>
-          <w:sz w:val="28"/>
-        </w:rPr>
-        <w:t>PH\</w:t>
-      </w:r>
-      <w:r>
-        <w:rPr>
-          <w:sz w:val="28"/>
-        </w:rPr>
-        <w:t>Alaris Pumps</w:t>
+        <w:t xml:space="preserve">Save the Word document to </w:t>
+      </w:r>
+      <w:r>
+        <w:rPr>
+          <w:sz w:val="28"/>
+        </w:rPr>
+        <w:t>G:\PH\Alaris Pumps\Active Library</w:t>
       </w:r>
     </w:p>
     <w:p>
@@ -760,7 +766,7 @@
           <w:sz w:val="28"/>
         </w:rPr>
         <w:drawing>
-          <wp:inline distT="0" distB="0" distL="0" distR="0">
+          <wp:inline distT="0" distB="0" distL="0" distR="0" wp14:anchorId="6F1B393D" wp14:editId="026FCD27">
             <wp:extent cx="6858000" cy="3912870"/>
             <wp:effectExtent l="0" t="0" r="0" b="0"/>
             <wp:docPr id="7" name="Picture 7"/>
@@ -821,7 +827,7 @@
           <w:sz w:val="28"/>
         </w:rPr>
         <w:drawing>
-          <wp:inline distT="0" distB="0" distL="0" distR="0">
+          <wp:inline distT="0" distB="0" distL="0" distR="0" wp14:anchorId="161E0B8A" wp14:editId="19AD73B8">
             <wp:extent cx="6858000" cy="3827780"/>
             <wp:effectExtent l="0" t="0" r="0" b="1270"/>
             <wp:docPr id="8" name="Picture 8"/>
@@ -883,7 +889,7 @@
         </w:rPr>
         <w:lastRenderedPageBreak/>
         <w:drawing>
-          <wp:inline distT="0" distB="0" distL="0" distR="0">
+          <wp:inline distT="0" distB="0" distL="0" distR="0" wp14:anchorId="2E3D285F" wp14:editId="7B4285C5">
             <wp:extent cx="6858000" cy="3848735"/>
             <wp:effectExtent l="0" t="0" r="0" b="0"/>
             <wp:docPr id="9" name="Picture 9"/>
@@ -944,7 +950,7 @@
           <w:sz w:val="28"/>
         </w:rPr>
         <w:drawing>
-          <wp:inline distT="0" distB="0" distL="0" distR="0">
+          <wp:inline distT="0" distB="0" distL="0" distR="0" wp14:anchorId="4212DEC9" wp14:editId="68F9A78C">
             <wp:extent cx="6847205" cy="3870325"/>
             <wp:effectExtent l="0" t="0" r="0" b="0"/>
             <wp:docPr id="10" name="Picture 10"/>
@@ -1070,7 +1076,7 @@
         <w:rPr>
           <w:sz w:val="28"/>
         </w:rPr>
-        <w:t>A password prompt will appear, the password is ‘password’, and click OK</w:t>
+        <w:t>A captcha prompt will be appear to prove you are not a robot</w:t>
       </w:r>
     </w:p>
     <w:p>
@@ -1121,7 +1127,7 @@
           <w:sz w:val="28"/>
         </w:rPr>
         <w:drawing>
-          <wp:inline distT="0" distB="0" distL="0" distR="0">
+          <wp:inline distT="0" distB="0" distL="0" distR="0" wp14:anchorId="4C9DA097" wp14:editId="5626AEED">
             <wp:extent cx="6858000" cy="4603750"/>
             <wp:effectExtent l="0" t="0" r="0" b="6350"/>
             <wp:docPr id="12" name="Picture 12"/>
@@ -1223,11 +1229,12 @@
       <w:pPr>
         <w:pStyle w:val="ListParagraph"/>
         <w:numPr>
-          <w:ilvl w:val="0"/>
+          <w:ilvl w:val="1"/>
           <w:numId w:val="1"/>
         </w:numPr>
         <w:rPr>
           <w:sz w:val="28"/>
+          <w:szCs w:val="28"/>
         </w:rPr>
       </w:pPr>
       <w:r>
@@ -1235,81 +1242,18 @@
           <w:sz w:val="28"/>
         </w:rPr>
         <w:lastRenderedPageBreak/>
-        <w:t>On the G:\</w:t>
-      </w:r>
-      <w:r>
-        <w:rPr>
-          <w:sz w:val="28"/>
-        </w:rPr>
-        <w:t>PH\</w:t>
-      </w:r>
-      <w:r>
-        <w:rPr>
-          <w:sz w:val="28"/>
-        </w:rPr>
-        <w:t xml:space="preserve"> drive, right-click on your new file for your new pump library version, and click Properties</w:t>
-      </w:r>
-    </w:p>
-    <w:p>
-      <w:pPr>
-        <w:rPr>
-          <w:sz w:val="28"/>
-        </w:rPr>
-      </w:pPr>
-      <w:r>
-        <w:rPr>
-          <w:noProof/>
-          <w:sz w:val="28"/>
-        </w:rPr>
-        <w:drawing>
-          <wp:inline distT="0" distB="0" distL="0" distR="0">
-            <wp:extent cx="4583073" cy="3987209"/>
-            <wp:effectExtent l="0" t="0" r="8255" b="0"/>
-            <wp:docPr id="15" name="Picture 15"/>
-            <wp:cNvGraphicFramePr>
-              <a:graphicFrameLocks xmlns:a="http://schemas.openxmlformats.org/drawingml/2006/main" noChangeAspect="1"/>
-            </wp:cNvGraphicFramePr>
-            <a:graphic xmlns:a="http://schemas.openxmlformats.org/drawingml/2006/main">
-              <a:graphicData uri="http://schemas.openxmlformats.org/drawingml/2006/picture">
-                <pic:pic xmlns:pic="http://schemas.openxmlformats.org/drawingml/2006/picture">
-                  <pic:nvPicPr>
-                    <pic:cNvPr id="0" name="Picture 15"/>
-                    <pic:cNvPicPr>
-                      <a:picLocks noChangeAspect="1" noChangeArrowheads="1"/>
-                    </pic:cNvPicPr>
-                  </pic:nvPicPr>
-                  <pic:blipFill>
-                    <a:blip r:embed="rId16">
-                      <a:extLst>
-                        <a:ext uri="{28A0092B-C50C-407E-A947-70E740481C1C}">
-                          <a14:useLocalDpi xmlns:a14="http://schemas.microsoft.com/office/drawing/2010/main" val="0"/>
-                        </a:ext>
-                      </a:extLst>
-                    </a:blip>
-                    <a:srcRect/>
-                    <a:stretch>
-                      <a:fillRect/>
-                    </a:stretch>
-                  </pic:blipFill>
-                  <pic:spPr bwMode="auto">
-                    <a:xfrm>
-                      <a:off x="0" y="0"/>
-                      <a:ext cx="4586537" cy="3990223"/>
-                    </a:xfrm>
-                    <a:prstGeom prst="rect">
-                      <a:avLst/>
-                    </a:prstGeom>
-                    <a:noFill/>
-                    <a:ln>
-                      <a:noFill/>
-                    </a:ln>
-                  </pic:spPr>
-                </pic:pic>
-              </a:graphicData>
-            </a:graphic>
-          </wp:inline>
-        </w:drawing>
-      </w:r>
+        <w:t xml:space="preserve">In a web browser, go to: </w:t>
+      </w:r>
+      <w:hyperlink r:id="rId16" w:history="1">
+        <w:r>
+          <w:rPr>
+            <w:rStyle w:val="Hyperlink"/>
+            <w:sz w:val="28"/>
+            <w:szCs w:val="28"/>
+          </w:rPr>
+          <w:t>https://cmcalarisprd.conwayhospital.com/SystemsManager</w:t>
+        </w:r>
+      </w:hyperlink>
     </w:p>
     <w:p>
       <w:pPr>
@@ -1326,7 +1270,13 @@
         <w:rPr>
           <w:sz w:val="28"/>
         </w:rPr>
-        <w:t>Check the box marked Read Only, and click OK</w:t>
+        <w:t>You may get a warning about the website’s security certificate, click on proceed to website</w:t>
+      </w:r>
+      <w:r>
+        <w:rPr>
+          <w:sz w:val="28"/>
+        </w:rPr>
+        <w:t xml:space="preserve"> (you may need to click on a button that says advanced to accept the certificate)</w:t>
       </w:r>
     </w:p>
     <w:p>
@@ -1341,127 +1291,7 @@
           <w:sz w:val="28"/>
         </w:rPr>
         <w:drawing>
-          <wp:inline distT="0" distB="0" distL="0" distR="0">
-            <wp:extent cx="2894006" cy="4008474"/>
-            <wp:effectExtent l="0" t="0" r="1905" b="0"/>
-            <wp:docPr id="14" name="Picture 14"/>
-            <wp:cNvGraphicFramePr>
-              <a:graphicFrameLocks xmlns:a="http://schemas.openxmlformats.org/drawingml/2006/main" noChangeAspect="1"/>
-            </wp:cNvGraphicFramePr>
-            <a:graphic xmlns:a="http://schemas.openxmlformats.org/drawingml/2006/main">
-              <a:graphicData uri="http://schemas.openxmlformats.org/drawingml/2006/picture">
-                <pic:pic xmlns:pic="http://schemas.openxmlformats.org/drawingml/2006/picture">
-                  <pic:nvPicPr>
-                    <pic:cNvPr id="0" name="Picture 14"/>
-                    <pic:cNvPicPr>
-                      <a:picLocks noChangeAspect="1" noChangeArrowheads="1"/>
-                    </pic:cNvPicPr>
-                  </pic:nvPicPr>
-                  <pic:blipFill>
-                    <a:blip r:embed="rId17">
-                      <a:extLst>
-                        <a:ext uri="{28A0092B-C50C-407E-A947-70E740481C1C}">
-                          <a14:useLocalDpi xmlns:a14="http://schemas.microsoft.com/office/drawing/2010/main" val="0"/>
-                        </a:ext>
-                      </a:extLst>
-                    </a:blip>
-                    <a:srcRect/>
-                    <a:stretch>
-                      <a:fillRect/>
-                    </a:stretch>
-                  </pic:blipFill>
-                  <pic:spPr bwMode="auto">
-                    <a:xfrm>
-                      <a:off x="0" y="0"/>
-                      <a:ext cx="2902531" cy="4020282"/>
-                    </a:xfrm>
-                    <a:prstGeom prst="rect">
-                      <a:avLst/>
-                    </a:prstGeom>
-                    <a:noFill/>
-                    <a:ln>
-                      <a:noFill/>
-                    </a:ln>
-                  </pic:spPr>
-                </pic:pic>
-              </a:graphicData>
-            </a:graphic>
-          </wp:inline>
-        </w:drawing>
-      </w:r>
-    </w:p>
-    <w:p>
-      <w:pPr>
-        <w:pStyle w:val="ListParagraph"/>
-        <w:numPr>
-          <w:ilvl w:val="0"/>
-          <w:numId w:val="1"/>
-        </w:numPr>
-        <w:ind w:left="630" w:hanging="270"/>
-        <w:rPr>
-          <w:sz w:val="28"/>
-        </w:rPr>
-      </w:pPr>
-      <w:r>
-        <w:rPr>
-          <w:sz w:val="28"/>
-        </w:rPr>
-        <w:lastRenderedPageBreak/>
-        <w:t>In a web browser</w:t>
-      </w:r>
-      <w:r>
-        <w:rPr>
-          <w:sz w:val="28"/>
-        </w:rPr>
-        <w:t xml:space="preserve"> (INTERNET EXPLORER ONLY)</w:t>
-      </w:r>
-      <w:r>
-        <w:rPr>
-          <w:sz w:val="28"/>
-        </w:rPr>
-        <w:t xml:space="preserve">, go to: </w:t>
-      </w:r>
-      <w:hyperlink r:id="rId18" w:history="1">
-        <w:r>
-          <w:rPr>
-            <w:rStyle w:val="Hyperlink"/>
-            <w:sz w:val="28"/>
-          </w:rPr>
-          <w:t>https://alaris.conwayhospital.com/SystemsManager/Default.aspx</w:t>
-        </w:r>
-      </w:hyperlink>
-    </w:p>
-    <w:p>
-      <w:pPr>
-        <w:pStyle w:val="ListParagraph"/>
-        <w:numPr>
-          <w:ilvl w:val="1"/>
-          <w:numId w:val="1"/>
-        </w:numPr>
-        <w:rPr>
-          <w:sz w:val="28"/>
-        </w:rPr>
-      </w:pPr>
-      <w:r>
-        <w:rPr>
-          <w:sz w:val="28"/>
-        </w:rPr>
-        <w:t>You may get a warning about the website’s security certificate, click on proceed to website</w:t>
-      </w:r>
-    </w:p>
-    <w:p>
-      <w:pPr>
-        <w:rPr>
-          <w:sz w:val="28"/>
-        </w:rPr>
-      </w:pPr>
-      <w:r>
-        <w:rPr>
-          <w:noProof/>
-          <w:sz w:val="28"/>
-        </w:rPr>
-        <w:drawing>
-          <wp:inline distT="0" distB="0" distL="0" distR="0">
+          <wp:inline distT="0" distB="0" distL="0" distR="0" wp14:anchorId="2B8A7489" wp14:editId="79A578CB">
             <wp:extent cx="6847205" cy="3923665"/>
             <wp:effectExtent l="0" t="0" r="0" b="635"/>
             <wp:docPr id="16" name="Picture 16"/>
@@ -1478,7 +1308,7 @@
                     </pic:cNvPicPr>
                   </pic:nvPicPr>
                   <pic:blipFill>
-                    <a:blip r:embed="rId19">
+                    <a:blip r:embed="rId17">
                       <a:extLst>
                         <a:ext uri="{28A0092B-C50C-407E-A947-70E740481C1C}">
                           <a14:useLocalDpi xmlns:a14="http://schemas.microsoft.com/office/drawing/2010/main" val="0"/>
@@ -1540,7 +1370,19 @@
           <w:sz w:val="28"/>
         </w:rPr>
         <w:lastRenderedPageBreak/>
-        <w:t>Login with your Windows log-in username and password</w:t>
+        <w:t xml:space="preserve">Login with your </w:t>
+      </w:r>
+      <w:r>
+        <w:rPr>
+          <w:sz w:val="28"/>
+        </w:rPr>
+        <w:t>Cerner/</w:t>
+      </w:r>
+      <w:r>
+        <w:rPr>
+          <w:sz w:val="28"/>
+        </w:rPr>
+        <w:t>Windows log-in username and password</w:t>
       </w:r>
     </w:p>
     <w:p>
@@ -1559,7 +1401,7 @@
         <w:rPr>
           <w:sz w:val="28"/>
         </w:rPr>
-        <w:t>Hover over Data Sets at the top, and click Manage Data Sets</w:t>
+        <w:t>Hover over Data Sets at the top, and click Data Sets</w:t>
       </w:r>
     </w:p>
     <w:p>
@@ -1574,10 +1416,10 @@
           <w:sz w:val="28"/>
         </w:rPr>
         <w:drawing>
-          <wp:inline distT="0" distB="0" distL="0" distR="0">
-            <wp:extent cx="6858000" cy="3540760"/>
-            <wp:effectExtent l="0" t="0" r="0" b="2540"/>
-            <wp:docPr id="17" name="Picture 17"/>
+          <wp:inline distT="0" distB="0" distL="0" distR="0" wp14:anchorId="25549505" wp14:editId="1CD24A15">
+            <wp:extent cx="3698875" cy="3890645"/>
+            <wp:effectExtent l="0" t="0" r="0" b="0"/>
+            <wp:docPr id="554885766" name="Picture 1"/>
             <wp:cNvGraphicFramePr>
               <a:graphicFrameLocks xmlns:a="http://schemas.openxmlformats.org/drawingml/2006/main" noChangeAspect="1"/>
             </wp:cNvGraphicFramePr>
@@ -1585,13 +1427,13 @@
               <a:graphicData uri="http://schemas.openxmlformats.org/drawingml/2006/picture">
                 <pic:pic xmlns:pic="http://schemas.openxmlformats.org/drawingml/2006/picture">
                   <pic:nvPicPr>
-                    <pic:cNvPr id="0" name="Picture 17"/>
+                    <pic:cNvPr id="0" name="Picture 1"/>
                     <pic:cNvPicPr>
                       <a:picLocks noChangeAspect="1" noChangeArrowheads="1"/>
                     </pic:cNvPicPr>
                   </pic:nvPicPr>
                   <pic:blipFill>
-                    <a:blip r:embed="rId20">
+                    <a:blip r:embed="rId18">
                       <a:extLst>
                         <a:ext uri="{28A0092B-C50C-407E-A947-70E740481C1C}">
                           <a14:useLocalDpi xmlns:a14="http://schemas.microsoft.com/office/drawing/2010/main" val="0"/>
@@ -1606,7 +1448,7 @@
                   <pic:spPr bwMode="auto">
                     <a:xfrm>
                       <a:off x="0" y="0"/>
-                      <a:ext cx="6858000" cy="3540760"/>
+                      <a:ext cx="3698875" cy="3890645"/>
                     </a:xfrm>
                     <a:prstGeom prst="rect">
                       <a:avLst/>
@@ -1639,7 +1481,7 @@
         <w:rPr>
           <w:sz w:val="28"/>
         </w:rPr>
-        <w:t>Now click Import Data Set</w:t>
+        <w:t>Now click Import</w:t>
       </w:r>
     </w:p>
     <w:p>
@@ -1654,10 +1496,10 @@
           <w:sz w:val="28"/>
         </w:rPr>
         <w:drawing>
-          <wp:inline distT="0" distB="0" distL="0" distR="0">
-            <wp:extent cx="6858000" cy="1339850"/>
-            <wp:effectExtent l="0" t="0" r="0" b="0"/>
-            <wp:docPr id="18" name="Picture 18"/>
+          <wp:inline distT="0" distB="0" distL="0" distR="0" wp14:anchorId="4F0F811A" wp14:editId="5F363A6C">
+            <wp:extent cx="6849745" cy="1338580"/>
+            <wp:effectExtent l="0" t="0" r="8255" b="0"/>
+            <wp:docPr id="448568508" name="Picture 2"/>
             <wp:cNvGraphicFramePr>
               <a:graphicFrameLocks xmlns:a="http://schemas.openxmlformats.org/drawingml/2006/main" noChangeAspect="1"/>
             </wp:cNvGraphicFramePr>
@@ -1665,13 +1507,13 @@
               <a:graphicData uri="http://schemas.openxmlformats.org/drawingml/2006/picture">
                 <pic:pic xmlns:pic="http://schemas.openxmlformats.org/drawingml/2006/picture">
                   <pic:nvPicPr>
-                    <pic:cNvPr id="0" name="Picture 18"/>
+                    <pic:cNvPr id="0" name="Picture 2"/>
                     <pic:cNvPicPr>
                       <a:picLocks noChangeAspect="1" noChangeArrowheads="1"/>
                     </pic:cNvPicPr>
                   </pic:nvPicPr>
                   <pic:blipFill>
-                    <a:blip r:embed="rId21" cstate="print">
+                    <a:blip r:embed="rId19" cstate="print">
                       <a:extLst>
                         <a:ext uri="{28A0092B-C50C-407E-A947-70E740481C1C}">
                           <a14:useLocalDpi xmlns:a14="http://schemas.microsoft.com/office/drawing/2010/main" val="0"/>
@@ -1686,7 +1528,7 @@
                   <pic:spPr bwMode="auto">
                     <a:xfrm>
                       <a:off x="0" y="0"/>
-                      <a:ext cx="6858000" cy="1339850"/>
+                      <a:ext cx="6849745" cy="1338580"/>
                     </a:xfrm>
                     <a:prstGeom prst="rect">
                       <a:avLst/>
@@ -1718,13 +1560,13 @@
         <w:rPr>
           <w:sz w:val="28"/>
         </w:rPr>
-        <w:t>In the new window that pops up, click Choose File</w:t>
-      </w:r>
-      <w:r>
-        <w:rPr>
-          <w:sz w:val="28"/>
-        </w:rPr>
-        <w:t xml:space="preserve"> (in Internet Explorer it says Browse…)</w:t>
+        <w:t xml:space="preserve">In the new window that pops up, click </w:t>
+      </w:r>
+      <w:r>
+        <w:rPr>
+          <w:sz w:val="28"/>
+        </w:rPr>
+        <w:t>Select file…</w:t>
       </w:r>
     </w:p>
     <w:p>
@@ -1758,7 +1600,7 @@
         </w:rPr>
         <w:lastRenderedPageBreak/>
         <w:drawing>
-          <wp:anchor distT="0" distB="0" distL="114300" distR="114300" simplePos="0" relativeHeight="251659264" behindDoc="0" locked="0" layoutInCell="1" allowOverlap="1">
+          <wp:anchor distT="0" distB="0" distL="114300" distR="114300" simplePos="0" relativeHeight="251659264" behindDoc="0" locked="0" layoutInCell="1" allowOverlap="1" wp14:anchorId="1CBCD5A1" wp14:editId="135C5171">
             <wp:simplePos x="0" y="0"/>
             <wp:positionH relativeFrom="margin">
               <wp:align>right</wp:align>
@@ -1783,7 +1625,7 @@
                     </pic:cNvPicPr>
                   </pic:nvPicPr>
                   <pic:blipFill>
-                    <a:blip r:embed="rId22">
+                    <a:blip r:embed="rId20">
                       <a:extLst>
                         <a:ext uri="{28A0092B-C50C-407E-A947-70E740481C1C}">
                           <a14:useLocalDpi xmlns:a14="http://schemas.microsoft.com/office/drawing/2010/main" val="0"/>
@@ -1832,13 +1674,29 @@
         </w:rPr>
         <w:t>PH\</w:t>
       </w:r>
-      <w:bookmarkStart w:id="0" w:name="_GoBack"/>
-      <w:bookmarkEnd w:id="0"/>
-      <w:r>
-        <w:rPr>
-          <w:sz w:val="28"/>
-        </w:rPr>
-        <w:t xml:space="preserve"> drive, and go to the Alaris Pumps folder and click your new pump library file</w:t>
+      <w:r>
+        <w:rPr>
+          <w:sz w:val="28"/>
+        </w:rPr>
+        <w:t xml:space="preserve"> drive, and go to the </w:t>
+      </w:r>
+      <w:r>
+        <w:rPr>
+          <w:sz w:val="28"/>
+        </w:rPr>
+        <w:t>Alaris Pumps\Active Library</w:t>
+      </w:r>
+      <w:r>
+        <w:rPr>
+          <w:sz w:val="28"/>
+        </w:rPr>
+        <w:t xml:space="preserve"> </w:t>
+      </w:r>
+      <w:r>
+        <w:rPr>
+          <w:sz w:val="28"/>
+        </w:rPr>
+        <w:t>folder and click your new pump library file</w:t>
       </w:r>
     </w:p>
     <w:p>
@@ -1853,7 +1711,7 @@
           <w:sz w:val="28"/>
         </w:rPr>
         <w:drawing>
-          <wp:anchor distT="0" distB="0" distL="114300" distR="114300" simplePos="0" relativeHeight="251660288" behindDoc="0" locked="0" layoutInCell="1" allowOverlap="1">
+          <wp:anchor distT="0" distB="0" distL="114300" distR="114300" simplePos="0" relativeHeight="251660288" behindDoc="0" locked="0" layoutInCell="1" allowOverlap="1" wp14:anchorId="57AD0842" wp14:editId="2422AC43">
             <wp:simplePos x="0" y="0"/>
             <wp:positionH relativeFrom="margin">
               <wp:align>left</wp:align>
@@ -1878,7 +1736,7 @@
                     </pic:cNvPicPr>
                   </pic:nvPicPr>
                   <pic:blipFill>
-                    <a:blip r:embed="rId23">
+                    <a:blip r:embed="rId21">
                       <a:extLst>
                         <a:ext uri="{28A0092B-C50C-407E-A947-70E740481C1C}">
                           <a14:useLocalDpi xmlns:a14="http://schemas.microsoft.com/office/drawing/2010/main" val="0"/>
@@ -1977,7 +1835,7 @@
           <w:sz w:val="28"/>
         </w:rPr>
         <w:drawing>
-          <wp:anchor distT="0" distB="0" distL="114300" distR="114300" simplePos="0" relativeHeight="251658240" behindDoc="0" locked="0" layoutInCell="1" allowOverlap="1">
+          <wp:anchor distT="0" distB="0" distL="114300" distR="114300" simplePos="0" relativeHeight="251658240" behindDoc="0" locked="0" layoutInCell="1" allowOverlap="1" wp14:anchorId="61374979" wp14:editId="210A9D92">
             <wp:simplePos x="0" y="0"/>
             <wp:positionH relativeFrom="page">
               <wp:posOffset>414360</wp:posOffset>
@@ -2002,7 +1860,7 @@
                     </pic:cNvPicPr>
                   </pic:nvPicPr>
                   <pic:blipFill>
-                    <a:blip r:embed="rId24">
+                    <a:blip r:embed="rId22">
                       <a:extLst>
                         <a:ext uri="{28A0092B-C50C-407E-A947-70E740481C1C}">
                           <a14:useLocalDpi xmlns:a14="http://schemas.microsoft.com/office/drawing/2010/main" val="0"/>
@@ -2118,43 +1976,65 @@
         <w:rPr>
           <w:sz w:val="28"/>
         </w:rPr>
-        <w:t>Once your library is selected, click Import</w:t>
-      </w:r>
-    </w:p>
-    <w:p>
-      <w:pPr>
-        <w:rPr>
-          <w:sz w:val="28"/>
-        </w:rPr>
-      </w:pPr>
-    </w:p>
-    <w:p>
-      <w:pPr>
-        <w:rPr>
-          <w:sz w:val="28"/>
-        </w:rPr>
-      </w:pPr>
-    </w:p>
-    <w:p>
-      <w:pPr>
-        <w:rPr>
-          <w:sz w:val="28"/>
-        </w:rPr>
-      </w:pPr>
-      <w:r>
-        <w:rPr>
-          <w:sz w:val="28"/>
-        </w:rPr>
-        <w:br w:type="page"/>
-      </w:r>
+        <w:t xml:space="preserve">Once your library is selected, click </w:t>
+      </w:r>
+      <w:r>
+        <w:rPr>
+          <w:sz w:val="28"/>
+        </w:rPr>
+        <w:t>Upload</w:t>
+      </w:r>
+    </w:p>
+    <w:p>
+      <w:pPr>
+        <w:rPr>
+          <w:sz w:val="28"/>
+        </w:rPr>
+      </w:pPr>
+    </w:p>
+    <w:p>
+      <w:pPr>
+        <w:rPr>
+          <w:sz w:val="28"/>
+        </w:rPr>
+      </w:pPr>
+    </w:p>
+    <w:p>
+      <w:pPr>
+        <w:rPr>
+          <w:sz w:val="28"/>
+        </w:rPr>
+      </w:pPr>
+    </w:p>
+    <w:p>
+      <w:pPr>
+        <w:rPr>
+          <w:sz w:val="28"/>
+        </w:rPr>
+      </w:pPr>
+    </w:p>
+    <w:p>
+      <w:pPr>
+        <w:rPr>
+          <w:sz w:val="28"/>
+        </w:rPr>
+      </w:pPr>
+    </w:p>
+    <w:p>
+      <w:pPr>
+        <w:rPr>
+          <w:sz w:val="28"/>
+        </w:rPr>
+      </w:pPr>
     </w:p>
     <w:p>
       <w:pPr>
         <w:pStyle w:val="ListParagraph"/>
         <w:numPr>
-          <w:ilvl w:val="0"/>
+          <w:ilvl w:val="1"/>
           <w:numId w:val="1"/>
         </w:numPr>
+        <w:ind w:left="1080"/>
         <w:rPr>
           <w:sz w:val="28"/>
         </w:rPr>
@@ -2164,31 +2044,17 @@
           <w:sz w:val="28"/>
         </w:rPr>
         <w:lastRenderedPageBreak/>
-        <w:t>Your library has now been imported, to start transfer to the IV Pumps, click on the Activate button on the left next to your pump library version</w:t>
-      </w:r>
-      <w:r>
-        <w:rPr>
-          <w:sz w:val="28"/>
-        </w:rPr>
-        <w:t xml:space="preserve"> and your library will be uploaded to the IV pumps</w:t>
-      </w:r>
-    </w:p>
-    <w:p>
-      <w:pPr>
-        <w:rPr>
-          <w:sz w:val="28"/>
-        </w:rPr>
-      </w:pPr>
+        <w:t>The next screen chooses your facility to assign this library to, click the right arrow to assign Conway.</w:t>
+      </w:r>
       <w:r>
         <w:rPr>
           <w:noProof/>
-          <w:sz w:val="28"/>
         </w:rPr>
         <w:drawing>
-          <wp:inline distT="0" distB="0" distL="0" distR="0">
-            <wp:extent cx="6847205" cy="3136900"/>
-            <wp:effectExtent l="0" t="0" r="0" b="6350"/>
-            <wp:docPr id="22" name="Picture 22"/>
+          <wp:inline distT="0" distB="0" distL="0" distR="0" wp14:anchorId="73B71AB3" wp14:editId="131DAE52">
+            <wp:extent cx="5153660" cy="3890645"/>
+            <wp:effectExtent l="0" t="0" r="8890" b="0"/>
+            <wp:docPr id="446391988" name="Picture 4"/>
             <wp:cNvGraphicFramePr>
               <a:graphicFrameLocks xmlns:a="http://schemas.openxmlformats.org/drawingml/2006/main" noChangeAspect="1"/>
             </wp:cNvGraphicFramePr>
@@ -2196,13 +2062,13 @@
               <a:graphicData uri="http://schemas.openxmlformats.org/drawingml/2006/picture">
                 <pic:pic xmlns:pic="http://schemas.openxmlformats.org/drawingml/2006/picture">
                   <pic:nvPicPr>
-                    <pic:cNvPr id="0" name="Picture 22"/>
+                    <pic:cNvPr id="0" name="Picture 4"/>
                     <pic:cNvPicPr>
                       <a:picLocks noChangeAspect="1" noChangeArrowheads="1"/>
                     </pic:cNvPicPr>
                   </pic:nvPicPr>
                   <pic:blipFill>
-                    <a:blip r:embed="rId25">
+                    <a:blip r:embed="rId23">
                       <a:extLst>
                         <a:ext uri="{28A0092B-C50C-407E-A947-70E740481C1C}">
                           <a14:useLocalDpi xmlns:a14="http://schemas.microsoft.com/office/drawing/2010/main" val="0"/>
@@ -2217,7 +2083,7 @@
                   <pic:spPr bwMode="auto">
                     <a:xfrm>
                       <a:off x="0" y="0"/>
-                      <a:ext cx="6847205" cy="3136900"/>
+                      <a:ext cx="5153660" cy="3890645"/>
                     </a:xfrm>
                     <a:prstGeom prst="rect">
                       <a:avLst/>
@@ -2234,6 +2100,97 @@
         </w:drawing>
       </w:r>
     </w:p>
+    <w:p>
+      <w:pPr>
+        <w:pStyle w:val="ListParagraph"/>
+        <w:numPr>
+          <w:ilvl w:val="1"/>
+          <w:numId w:val="1"/>
+        </w:numPr>
+        <w:ind w:left="1080"/>
+        <w:rPr>
+          <w:sz w:val="28"/>
+        </w:rPr>
+      </w:pPr>
+      <w:r>
+        <w:rPr>
+          <w:sz w:val="28"/>
+        </w:rPr>
+        <w:t>Your library so far has been uploaded and assigned to Conway, but is not actively uploaded to the pumps yet.  This next screen asks whether you’d like to Activate the library or not.  If activated, it will upload this library version to the new pumps.</w:t>
+      </w:r>
+      <w:r>
+        <w:rPr>
+          <w:noProof/>
+          <w:sz w:val="28"/>
+        </w:rPr>
+        <w:drawing>
+          <wp:inline distT="0" distB="0" distL="0" distR="0" wp14:anchorId="0D240B79" wp14:editId="5B3E0C09">
+            <wp:extent cx="5245100" cy="2635250"/>
+            <wp:effectExtent l="0" t="0" r="0" b="0"/>
+            <wp:docPr id="1069150259" name="Picture 5"/>
+            <wp:cNvGraphicFramePr>
+              <a:graphicFrameLocks xmlns:a="http://schemas.openxmlformats.org/drawingml/2006/main" noChangeAspect="1"/>
+            </wp:cNvGraphicFramePr>
+            <a:graphic xmlns:a="http://schemas.openxmlformats.org/drawingml/2006/main">
+              <a:graphicData uri="http://schemas.openxmlformats.org/drawingml/2006/picture">
+                <pic:pic xmlns:pic="http://schemas.openxmlformats.org/drawingml/2006/picture">
+                  <pic:nvPicPr>
+                    <pic:cNvPr id="0" name="Picture 5"/>
+                    <pic:cNvPicPr>
+                      <a:picLocks noChangeAspect="1" noChangeArrowheads="1"/>
+                    </pic:cNvPicPr>
+                  </pic:nvPicPr>
+                  <pic:blipFill>
+                    <a:blip r:embed="rId24">
+                      <a:extLst>
+                        <a:ext uri="{28A0092B-C50C-407E-A947-70E740481C1C}">
+                          <a14:useLocalDpi xmlns:a14="http://schemas.microsoft.com/office/drawing/2010/main" val="0"/>
+                        </a:ext>
+                      </a:extLst>
+                    </a:blip>
+                    <a:srcRect/>
+                    <a:stretch>
+                      <a:fillRect/>
+                    </a:stretch>
+                  </pic:blipFill>
+                  <pic:spPr bwMode="auto">
+                    <a:xfrm>
+                      <a:off x="0" y="0"/>
+                      <a:ext cx="5245100" cy="2635250"/>
+                    </a:xfrm>
+                    <a:prstGeom prst="rect">
+                      <a:avLst/>
+                    </a:prstGeom>
+                    <a:noFill/>
+                    <a:ln>
+                      <a:noFill/>
+                    </a:ln>
+                  </pic:spPr>
+                </pic:pic>
+              </a:graphicData>
+            </a:graphic>
+          </wp:inline>
+        </w:drawing>
+      </w:r>
+    </w:p>
+    <w:p>
+      <w:pPr>
+        <w:pStyle w:val="ListParagraph"/>
+        <w:numPr>
+          <w:ilvl w:val="0"/>
+          <w:numId w:val="1"/>
+        </w:numPr>
+        <w:rPr>
+          <w:sz w:val="28"/>
+        </w:rPr>
+      </w:pPr>
+      <w:r>
+        <w:rPr>
+          <w:sz w:val="28"/>
+        </w:rPr>
+        <w:t>After the pump downloads the new version, it will start using the new version once the pump has been rebooted.</w:t>
+      </w:r>
+    </w:p>
     <w:sectPr>
       <w:pgSz w:w="12240" w:h="15840"/>
       <w:pgMar w:top="720" w:right="720" w:bottom="720" w:left="720" w:header="720" w:footer="720" w:gutter="0"/>
@@ -2245,7 +2202,7 @@
 </file>
 
 <file path=word/numbering.xml><?xml version="1.0" encoding="utf-8"?>
-<w:numbering xmlns:wpc="http://schemas.microsoft.com/office/word/2010/wordprocessingCanvas" xmlns:cx="http://schemas.microsoft.com/office/drawing/2014/chartex" xmlns:cx1="http://schemas.microsoft.com/office/drawing/2015/9/8/chartex" xmlns:cx2="http://schemas.microsoft.com/office/drawing/2015/10/21/chartex" xmlns:cx3="http://schemas.microsoft.com/office/drawing/2016/5/9/chartex" xmlns:cx4="http://schemas.microsoft.com/office/drawing/2016/5/10/chartex" xmlns:cx5="http://schemas.microsoft.com/office/drawing/2016/5/11/chartex" xmlns:cx6="http://schemas.microsoft.com/office/drawing/2016/5/12/chartex" xmlns:cx7="http://schemas.microsoft.com/office/drawing/2016/5/13/chartex" xmlns:cx8="http://schemas.microsoft.com/office/drawing/2016/5/14/chartex" xmlns:mc="http://schemas.openxmlformats.org/markup-compatibility/2006" xmlns:aink="http://schemas.microsoft.com/office/drawing/2016/ink" xmlns:am3d="http://schemas.microsoft.com/office/drawing/2017/model3d" xmlns:o="urn:schemas-microsoft-com:office:office" xmlns:r="http://schemas.openxmlformats.org/officeDocument/2006/relationships" xmlns:m="http://schemas.openxmlformats.org/officeDocument/2006/math" xmlns:v="urn:schemas-microsoft-com:vml" xmlns:wp14="http://schemas.microsoft.com/office/word/2010/wordprocessingDrawing" xmlns:wp="http://schemas.openxmlformats.org/drawingml/2006/wordprocessingDrawing" xmlns:w10="urn:schemas-microsoft-com:office:word" xmlns:w="http://schemas.openxmlformats.org/wordprocessingml/2006/main" xmlns:w14="http://schemas.microsoft.com/office/word/2010/wordml" xmlns:w15="http://schemas.microsoft.com/office/word/2012/wordml" xmlns:w16cid="http://schemas.microsoft.com/office/word/2016/wordml/cid" xmlns:w16se="http://schemas.microsoft.com/office/word/2015/wordml/symex" xmlns:wpg="http://schemas.microsoft.com/office/word/2010/wordprocessingGroup" xmlns:wpi="http://schemas.microsoft.com/office/word/2010/wordprocessingInk" xmlns:wne="http://schemas.microsoft.com/office/word/2006/wordml" xmlns:wps="http://schemas.microsoft.com/office/word/2010/wordprocessingShape" mc:Ignorable="w14 w15 w16se w16cid wp14">
+<w:numbering xmlns:wpc="http://schemas.microsoft.com/office/word/2010/wordprocessingCanvas" xmlns:cx="http://schemas.microsoft.com/office/drawing/2014/chartex" xmlns:cx1="http://schemas.microsoft.com/office/drawing/2015/9/8/chartex" xmlns:cx2="http://schemas.microsoft.com/office/drawing/2015/10/21/chartex" xmlns:cx3="http://schemas.microsoft.com/office/drawing/2016/5/9/chartex" xmlns:cx4="http://schemas.microsoft.com/office/drawing/2016/5/10/chartex" xmlns:cx5="http://schemas.microsoft.com/office/drawing/2016/5/11/chartex" xmlns:cx6="http://schemas.microsoft.com/office/drawing/2016/5/12/chartex" xmlns:cx7="http://schemas.microsoft.com/office/drawing/2016/5/13/chartex" xmlns:cx8="http://schemas.microsoft.com/office/drawing/2016/5/14/chartex" xmlns:mc="http://schemas.openxmlformats.org/markup-compatibility/2006" xmlns:aink="http://schemas.microsoft.com/office/drawing/2016/ink" xmlns:am3d="http://schemas.microsoft.com/office/drawing/2017/model3d" xmlns:o="urn:schemas-microsoft-com:office:office" xmlns:oel="http://schemas.microsoft.com/office/2019/extlst" xmlns:r="http://schemas.openxmlformats.org/officeDocument/2006/relationships" xmlns:m="http://schemas.openxmlformats.org/officeDocument/2006/math" xmlns:v="urn:schemas-microsoft-com:vml" xmlns:wp14="http://schemas.microsoft.com/office/word/2010/wordprocessingDrawing" xmlns:wp="http://schemas.openxmlformats.org/drawingml/2006/wordprocessingDrawing" xmlns:w10="urn:schemas-microsoft-com:office:word" xmlns:w="http://schemas.openxmlformats.org/wordprocessingml/2006/main" xmlns:w14="http://schemas.microsoft.com/office/word/2010/wordml" xmlns:w15="http://schemas.microsoft.com/office/word/2012/wordml" xmlns:w16cex="http://schemas.microsoft.com/office/word/2018/wordml/cex" xmlns:w16cid="http://schemas.microsoft.com/office/word/2016/wordml/cid" xmlns:w16="http://schemas.microsoft.com/office/word/2018/wordml" xmlns:w16du="http://schemas.microsoft.com/office/word/2023/wordml/word16du" xmlns:w16sdtdh="http://schemas.microsoft.com/office/word/2020/wordml/sdtdatahash" xmlns:w16se="http://schemas.microsoft.com/office/word/2015/wordml/symex" xmlns:wpg="http://schemas.microsoft.com/office/word/2010/wordprocessingGroup" xmlns:wpi="http://schemas.microsoft.com/office/word/2010/wordprocessingInk" xmlns:wne="http://schemas.microsoft.com/office/word/2006/wordml" xmlns:wps="http://schemas.microsoft.com/office/word/2010/wordprocessingShape" mc:Ignorable="w14 w15 w16se w16cid w16 w16cex w16sdtdh wp14">
   <w:abstractNum w:abstractNumId="0" w15:restartNumberingAfterBreak="0">
     <w:nsid w:val="37D107A8"/>
     <w:multiLevelType w:val="hybridMultilevel"/>
@@ -2335,14 +2292,14 @@
       </w:pPr>
     </w:lvl>
   </w:abstractNum>
-  <w:num w:numId="1">
+  <w:num w:numId="1" w16cid:durableId="79720647">
     <w:abstractNumId w:val="0"/>
   </w:num>
 </w:numbering>
 </file>
 
 <file path=word/styles.xml><?xml version="1.0" encoding="utf-8"?>
-<w:styles xmlns:mc="http://schemas.openxmlformats.org/markup-compatibility/2006" xmlns:r="http://schemas.openxmlformats.org/officeDocument/2006/relationships" xmlns:w="http://schemas.openxmlformats.org/wordprocessingml/2006/main" xmlns:w14="http://schemas.microsoft.com/office/word/2010/wordml" xmlns:w15="http://schemas.microsoft.com/office/word/2012/wordml" xmlns:w16cid="http://schemas.microsoft.com/office/word/2016/wordml/cid" xmlns:w16se="http://schemas.microsoft.com/office/word/2015/wordml/symex" mc:Ignorable="w14 w15 w16se w16cid">
+<w:styles xmlns:mc="http://schemas.openxmlformats.org/markup-compatibility/2006" xmlns:r="http://schemas.openxmlformats.org/officeDocument/2006/relationships" xmlns:w="http://schemas.openxmlformats.org/wordprocessingml/2006/main" xmlns:w14="http://schemas.microsoft.com/office/word/2010/wordml" xmlns:w15="http://schemas.microsoft.com/office/word/2012/wordml" xmlns:w16cex="http://schemas.microsoft.com/office/word/2018/wordml/cex" xmlns:w16cid="http://schemas.microsoft.com/office/word/2016/wordml/cid" xmlns:w16="http://schemas.microsoft.com/office/word/2018/wordml" xmlns:w16sdtdh="http://schemas.microsoft.com/office/word/2020/wordml/sdtdatahash" xmlns:w16se="http://schemas.microsoft.com/office/word/2015/wordml/symex" mc:Ignorable="w14 w15 w16se w16cid w16 w16cex w16sdtdh">
   <w:docDefaults>
     <w:rPrDefault>
       <w:rPr>
@@ -2464,6 +2421,7 @@
     <w:lsdException w:name="HTML Sample" w:semiHidden="1" w:unhideWhenUsed="1"/>
     <w:lsdException w:name="HTML Typewriter" w:semiHidden="1" w:unhideWhenUsed="1"/>
     <w:lsdException w:name="HTML Variable" w:semiHidden="1" w:unhideWhenUsed="1"/>
+    <w:lsdException w:name="Normal Table" w:semiHidden="1" w:unhideWhenUsed="1"/>
     <w:lsdException w:name="annotation subject" w:semiHidden="1" w:unhideWhenUsed="1"/>
     <w:lsdException w:name="No List" w:semiHidden="1" w:unhideWhenUsed="1"/>
     <w:lsdException w:name="Outline List 1" w:semiHidden="1" w:unhideWhenUsed="1"/>
@@ -2506,8 +2464,11 @@
     <w:lsdException w:name="Table Contemporary" w:semiHidden="1" w:unhideWhenUsed="1"/>
     <w:lsdException w:name="Table Elegant" w:semiHidden="1" w:unhideWhenUsed="1"/>
     <w:lsdException w:name="Table Professional" w:semiHidden="1" w:unhideWhenUsed="1"/>
+    <w:lsdException w:name="Table Subtle 1" w:semiHidden="1" w:unhideWhenUsed="1"/>
     <w:lsdException w:name="Table Subtle 2" w:semiHidden="1" w:unhideWhenUsed="1"/>
     <w:lsdException w:name="Table Web 1" w:semiHidden="1" w:unhideWhenUsed="1"/>
+    <w:lsdException w:name="Table Web 2" w:semiHidden="1" w:unhideWhenUsed="1"/>
+    <w:lsdException w:name="Table Web 3" w:semiHidden="1" w:unhideWhenUsed="1"/>
     <w:lsdException w:name="Balloon Text" w:semiHidden="1" w:unhideWhenUsed="1"/>
     <w:lsdException w:name="Table Grid" w:uiPriority="39"/>
     <w:lsdException w:name="Table Theme" w:semiHidden="1" w:unhideWhenUsed="1"/>
@@ -2785,6 +2746,18 @@
       <w:u w:val="single"/>
     </w:rPr>
   </w:style>
+  <w:style w:type="character" w:styleId="UnresolvedMention">
+    <w:name w:val="Unresolved Mention"/>
+    <w:basedOn w:val="DefaultParagraphFont"/>
+    <w:uiPriority w:val="99"/>
+    <w:semiHidden/>
+    <w:unhideWhenUsed/>
+    <w:rsid w:val="00C70A11"/>
+    <w:rPr>
+      <w:color w:val="605E5C"/>
+      <w:shd w:val="clear" w:color="auto" w:fill="E1DFDD"/>
+    </w:rPr>
+  </w:style>
 </w:styles>
 </file>
 

</xml_diff>

<commit_message>
update procedure for updating
</commit_message>
<xml_diff>
--- a/!!! Procedure for Uploading New Versions of Pump Libraries.docx
+++ b/!!! Procedure for Uploading New Versions of Pump Libraries.docx
@@ -1,6 +1,6 @@
 
 <file path=word/document.xml><?xml version="1.0" encoding="utf-8"?>
-<w:document xmlns:wpc="http://schemas.microsoft.com/office/word/2010/wordprocessingCanvas" xmlns:cx="http://schemas.microsoft.com/office/drawing/2014/chartex" xmlns:cx1="http://schemas.microsoft.com/office/drawing/2015/9/8/chartex" xmlns:cx2="http://schemas.microsoft.com/office/drawing/2015/10/21/chartex" xmlns:cx3="http://schemas.microsoft.com/office/drawing/2016/5/9/chartex" xmlns:cx4="http://schemas.microsoft.com/office/drawing/2016/5/10/chartex" xmlns:cx5="http://schemas.microsoft.com/office/drawing/2016/5/11/chartex" xmlns:cx6="http://schemas.microsoft.com/office/drawing/2016/5/12/chartex" xmlns:cx7="http://schemas.microsoft.com/office/drawing/2016/5/13/chartex" xmlns:cx8="http://schemas.microsoft.com/office/drawing/2016/5/14/chartex" xmlns:mc="http://schemas.openxmlformats.org/markup-compatibility/2006" xmlns:aink="http://schemas.microsoft.com/office/drawing/2016/ink" xmlns:am3d="http://schemas.microsoft.com/office/drawing/2017/model3d" xmlns:o="urn:schemas-microsoft-com:office:office" xmlns:oel="http://schemas.microsoft.com/office/2019/extlst" xmlns:r="http://schemas.openxmlformats.org/officeDocument/2006/relationships" xmlns:m="http://schemas.openxmlformats.org/officeDocument/2006/math" xmlns:v="urn:schemas-microsoft-com:vml" xmlns:wp14="http://schemas.microsoft.com/office/word/2010/wordprocessingDrawing" xmlns:wp="http://schemas.openxmlformats.org/drawingml/2006/wordprocessingDrawing" xmlns:w10="urn:schemas-microsoft-com:office:word" xmlns:w="http://schemas.openxmlformats.org/wordprocessingml/2006/main" xmlns:w14="http://schemas.microsoft.com/office/word/2010/wordml" xmlns:w15="http://schemas.microsoft.com/office/word/2012/wordml" xmlns:w16cex="http://schemas.microsoft.com/office/word/2018/wordml/cex" xmlns:w16cid="http://schemas.microsoft.com/office/word/2016/wordml/cid" xmlns:w16="http://schemas.microsoft.com/office/word/2018/wordml" xmlns:w16du="http://schemas.microsoft.com/office/word/2023/wordml/word16du" xmlns:w16sdtdh="http://schemas.microsoft.com/office/word/2020/wordml/sdtdatahash" xmlns:w16se="http://schemas.microsoft.com/office/word/2015/wordml/symex" xmlns:wpg="http://schemas.microsoft.com/office/word/2010/wordprocessingGroup" xmlns:wpi="http://schemas.microsoft.com/office/word/2010/wordprocessingInk" xmlns:wne="http://schemas.microsoft.com/office/word/2006/wordml" xmlns:wps="http://schemas.microsoft.com/office/word/2010/wordprocessingShape" mc:Ignorable="w14 w15 w16se w16cid w16 w16cex w16sdtdh wp14">
+<w:document xmlns:wpc="http://schemas.microsoft.com/office/word/2010/wordprocessingCanvas" xmlns:cx="http://schemas.microsoft.com/office/drawing/2014/chartex" xmlns:cx1="http://schemas.microsoft.com/office/drawing/2015/9/8/chartex" xmlns:cx2="http://schemas.microsoft.com/office/drawing/2015/10/21/chartex" xmlns:cx3="http://schemas.microsoft.com/office/drawing/2016/5/9/chartex" xmlns:cx4="http://schemas.microsoft.com/office/drawing/2016/5/10/chartex" xmlns:cx5="http://schemas.microsoft.com/office/drawing/2016/5/11/chartex" xmlns:cx6="http://schemas.microsoft.com/office/drawing/2016/5/12/chartex" xmlns:cx7="http://schemas.microsoft.com/office/drawing/2016/5/13/chartex" xmlns:cx8="http://schemas.microsoft.com/office/drawing/2016/5/14/chartex" xmlns:mc="http://schemas.openxmlformats.org/markup-compatibility/2006" xmlns:aink="http://schemas.microsoft.com/office/drawing/2016/ink" xmlns:am3d="http://schemas.microsoft.com/office/drawing/2017/model3d" xmlns:o="urn:schemas-microsoft-com:office:office" xmlns:oel="http://schemas.microsoft.com/office/2019/extlst" xmlns:r="http://schemas.openxmlformats.org/officeDocument/2006/relationships" xmlns:m="http://schemas.openxmlformats.org/officeDocument/2006/math" xmlns:v="urn:schemas-microsoft-com:vml" xmlns:wp14="http://schemas.microsoft.com/office/word/2010/wordprocessingDrawing" xmlns:wp="http://schemas.openxmlformats.org/drawingml/2006/wordprocessingDrawing" xmlns:w10="urn:schemas-microsoft-com:office:word" xmlns:w="http://schemas.openxmlformats.org/wordprocessingml/2006/main" xmlns:w14="http://schemas.microsoft.com/office/word/2010/wordml" xmlns:w15="http://schemas.microsoft.com/office/word/2012/wordml" xmlns:w16cex="http://schemas.microsoft.com/office/word/2018/wordml/cex" xmlns:w16cid="http://schemas.microsoft.com/office/word/2016/wordml/cid" xmlns:w16="http://schemas.microsoft.com/office/word/2018/wordml" xmlns:w16sdtdh="http://schemas.microsoft.com/office/word/2020/wordml/sdtdatahash" xmlns:w16se="http://schemas.microsoft.com/office/word/2015/wordml/symex" xmlns:wpg="http://schemas.microsoft.com/office/word/2010/wordprocessingGroup" xmlns:wpi="http://schemas.microsoft.com/office/word/2010/wordprocessingInk" xmlns:wne="http://schemas.microsoft.com/office/word/2006/wordml" xmlns:wps="http://schemas.microsoft.com/office/word/2010/wordprocessingShape" mc:Ignorable="w14 w15 w16se w16cid w16 w16cex w16sdtdh wp14">
   <w:body>
     <w:p>
       <w:pPr>
@@ -950,10 +950,10 @@
           <w:sz w:val="28"/>
         </w:rPr>
         <w:drawing>
-          <wp:inline distT="0" distB="0" distL="0" distR="0" wp14:anchorId="4212DEC9" wp14:editId="68F9A78C">
-            <wp:extent cx="6847205" cy="3870325"/>
-            <wp:effectExtent l="0" t="0" r="0" b="0"/>
-            <wp:docPr id="10" name="Picture 10"/>
+          <wp:inline distT="0" distB="0" distL="0" distR="0" wp14:anchorId="1291956D" wp14:editId="25D9E712">
+            <wp:extent cx="6849745" cy="3923665"/>
+            <wp:effectExtent l="0" t="0" r="8255" b="635"/>
+            <wp:docPr id="1390263891" name="Picture 1"/>
             <wp:cNvGraphicFramePr>
               <a:graphicFrameLocks xmlns:a="http://schemas.openxmlformats.org/drawingml/2006/main" noChangeAspect="1"/>
             </wp:cNvGraphicFramePr>
@@ -961,7 +961,7 @@
               <a:graphicData uri="http://schemas.openxmlformats.org/drawingml/2006/picture">
                 <pic:pic xmlns:pic="http://schemas.openxmlformats.org/drawingml/2006/picture">
                   <pic:nvPicPr>
-                    <pic:cNvPr id="0" name="Picture 10"/>
+                    <pic:cNvPr id="0" name="Picture 1"/>
                     <pic:cNvPicPr>
                       <a:picLocks noChangeAspect="1" noChangeArrowheads="1"/>
                     </pic:cNvPicPr>
@@ -982,7 +982,7 @@
                   <pic:spPr bwMode="auto">
                     <a:xfrm>
                       <a:off x="0" y="0"/>
-                      <a:ext cx="6847205" cy="3870325"/>
+                      <a:ext cx="6849745" cy="3923665"/>
                     </a:xfrm>
                     <a:prstGeom prst="rect">
                       <a:avLst/>
@@ -2202,7 +2202,7 @@
 </file>
 
 <file path=word/numbering.xml><?xml version="1.0" encoding="utf-8"?>
-<w:numbering xmlns:wpc="http://schemas.microsoft.com/office/word/2010/wordprocessingCanvas" xmlns:cx="http://schemas.microsoft.com/office/drawing/2014/chartex" xmlns:cx1="http://schemas.microsoft.com/office/drawing/2015/9/8/chartex" xmlns:cx2="http://schemas.microsoft.com/office/drawing/2015/10/21/chartex" xmlns:cx3="http://schemas.microsoft.com/office/drawing/2016/5/9/chartex" xmlns:cx4="http://schemas.microsoft.com/office/drawing/2016/5/10/chartex" xmlns:cx5="http://schemas.microsoft.com/office/drawing/2016/5/11/chartex" xmlns:cx6="http://schemas.microsoft.com/office/drawing/2016/5/12/chartex" xmlns:cx7="http://schemas.microsoft.com/office/drawing/2016/5/13/chartex" xmlns:cx8="http://schemas.microsoft.com/office/drawing/2016/5/14/chartex" xmlns:mc="http://schemas.openxmlformats.org/markup-compatibility/2006" xmlns:aink="http://schemas.microsoft.com/office/drawing/2016/ink" xmlns:am3d="http://schemas.microsoft.com/office/drawing/2017/model3d" xmlns:o="urn:schemas-microsoft-com:office:office" xmlns:oel="http://schemas.microsoft.com/office/2019/extlst" xmlns:r="http://schemas.openxmlformats.org/officeDocument/2006/relationships" xmlns:m="http://schemas.openxmlformats.org/officeDocument/2006/math" xmlns:v="urn:schemas-microsoft-com:vml" xmlns:wp14="http://schemas.microsoft.com/office/word/2010/wordprocessingDrawing" xmlns:wp="http://schemas.openxmlformats.org/drawingml/2006/wordprocessingDrawing" xmlns:w10="urn:schemas-microsoft-com:office:word" xmlns:w="http://schemas.openxmlformats.org/wordprocessingml/2006/main" xmlns:w14="http://schemas.microsoft.com/office/word/2010/wordml" xmlns:w15="http://schemas.microsoft.com/office/word/2012/wordml" xmlns:w16cex="http://schemas.microsoft.com/office/word/2018/wordml/cex" xmlns:w16cid="http://schemas.microsoft.com/office/word/2016/wordml/cid" xmlns:w16="http://schemas.microsoft.com/office/word/2018/wordml" xmlns:w16du="http://schemas.microsoft.com/office/word/2023/wordml/word16du" xmlns:w16sdtdh="http://schemas.microsoft.com/office/word/2020/wordml/sdtdatahash" xmlns:w16se="http://schemas.microsoft.com/office/word/2015/wordml/symex" xmlns:wpg="http://schemas.microsoft.com/office/word/2010/wordprocessingGroup" xmlns:wpi="http://schemas.microsoft.com/office/word/2010/wordprocessingInk" xmlns:wne="http://schemas.microsoft.com/office/word/2006/wordml" xmlns:wps="http://schemas.microsoft.com/office/word/2010/wordprocessingShape" mc:Ignorable="w14 w15 w16se w16cid w16 w16cex w16sdtdh wp14">
+<w:numbering xmlns:wpc="http://schemas.microsoft.com/office/word/2010/wordprocessingCanvas" xmlns:cx="http://schemas.microsoft.com/office/drawing/2014/chartex" xmlns:cx1="http://schemas.microsoft.com/office/drawing/2015/9/8/chartex" xmlns:cx2="http://schemas.microsoft.com/office/drawing/2015/10/21/chartex" xmlns:cx3="http://schemas.microsoft.com/office/drawing/2016/5/9/chartex" xmlns:cx4="http://schemas.microsoft.com/office/drawing/2016/5/10/chartex" xmlns:cx5="http://schemas.microsoft.com/office/drawing/2016/5/11/chartex" xmlns:cx6="http://schemas.microsoft.com/office/drawing/2016/5/12/chartex" xmlns:cx7="http://schemas.microsoft.com/office/drawing/2016/5/13/chartex" xmlns:cx8="http://schemas.microsoft.com/office/drawing/2016/5/14/chartex" xmlns:mc="http://schemas.openxmlformats.org/markup-compatibility/2006" xmlns:aink="http://schemas.microsoft.com/office/drawing/2016/ink" xmlns:am3d="http://schemas.microsoft.com/office/drawing/2017/model3d" xmlns:o="urn:schemas-microsoft-com:office:office" xmlns:oel="http://schemas.microsoft.com/office/2019/extlst" xmlns:r="http://schemas.openxmlformats.org/officeDocument/2006/relationships" xmlns:m="http://schemas.openxmlformats.org/officeDocument/2006/math" xmlns:v="urn:schemas-microsoft-com:vml" xmlns:wp14="http://schemas.microsoft.com/office/word/2010/wordprocessingDrawing" xmlns:wp="http://schemas.openxmlformats.org/drawingml/2006/wordprocessingDrawing" xmlns:w10="urn:schemas-microsoft-com:office:word" xmlns:w="http://schemas.openxmlformats.org/wordprocessingml/2006/main" xmlns:w14="http://schemas.microsoft.com/office/word/2010/wordml" xmlns:w15="http://schemas.microsoft.com/office/word/2012/wordml" xmlns:w16cex="http://schemas.microsoft.com/office/word/2018/wordml/cex" xmlns:w16cid="http://schemas.microsoft.com/office/word/2016/wordml/cid" xmlns:w16="http://schemas.microsoft.com/office/word/2018/wordml" xmlns:w16sdtdh="http://schemas.microsoft.com/office/word/2020/wordml/sdtdatahash" xmlns:w16se="http://schemas.microsoft.com/office/word/2015/wordml/symex" xmlns:wpg="http://schemas.microsoft.com/office/word/2010/wordprocessingGroup" xmlns:wpi="http://schemas.microsoft.com/office/word/2010/wordprocessingInk" xmlns:wne="http://schemas.microsoft.com/office/word/2006/wordml" xmlns:wps="http://schemas.microsoft.com/office/word/2010/wordprocessingShape" mc:Ignorable="w14 w15 w16se w16cid w16 w16cex w16sdtdh wp14">
   <w:abstractNum w:abstractNumId="0" w15:restartNumberingAfterBreak="0">
     <w:nsid w:val="37D107A8"/>
     <w:multiLevelType w:val="hybridMultilevel"/>

</xml_diff>

<commit_message>
update documentation, mapping file
</commit_message>
<xml_diff>
--- a/!!! Procedure for Uploading New Versions of Pump Libraries.docx
+++ b/!!! Procedure for Uploading New Versions of Pump Libraries.docx
@@ -187,7 +187,21 @@
         <w:rPr>
           <w:sz w:val="28"/>
         </w:rPr>
-        <w:t>Naming conventions for the pump libraries are “Conway.YYYY.v#”</w:t>
+        <w:t>Naming conventions for the pump libraries are “</w:t>
+      </w:r>
+      <w:proofErr w:type="spellStart"/>
+      <w:r>
+        <w:rPr>
+          <w:sz w:val="28"/>
+        </w:rPr>
+        <w:t>Conway.YYYY.v</w:t>
+      </w:r>
+      <w:proofErr w:type="spellEnd"/>
+      <w:r>
+        <w:rPr>
+          <w:sz w:val="28"/>
+        </w:rPr>
+        <w:t>#”</w:t>
       </w:r>
     </w:p>
     <w:p>
@@ -205,7 +219,21 @@
         <w:rPr>
           <w:sz w:val="28"/>
         </w:rPr>
-        <w:t>Where YYYY is the current year, and # is the version number (ie. Conway.2018.v1)</w:t>
+        <w:t>Where YYYY is the current year, and # is the version number (</w:t>
+      </w:r>
+      <w:proofErr w:type="spellStart"/>
+      <w:r>
+        <w:rPr>
+          <w:sz w:val="28"/>
+        </w:rPr>
+        <w:t>ie</w:t>
+      </w:r>
+      <w:proofErr w:type="spellEnd"/>
+      <w:r>
+        <w:rPr>
+          <w:sz w:val="28"/>
+        </w:rPr>
+        <w:t>. Conway.2018.v1)</w:t>
       </w:r>
     </w:p>
     <w:p>
@@ -1233,8 +1261,11 @@
           <w:numId w:val="1"/>
         </w:numPr>
         <w:rPr>
+          <w:rStyle w:val="Hyperlink"/>
+          <w:color w:val="auto"/>
           <w:sz w:val="28"/>
           <w:szCs w:val="28"/>
+          <w:u w:val="none"/>
         </w:rPr>
       </w:pPr>
       <w:r>
@@ -1243,6 +1274,12 @@
         </w:rPr>
         <w:lastRenderedPageBreak/>
         <w:t xml:space="preserve">In a web browser, go to: </w:t>
+      </w:r>
+      <w:r>
+        <w:rPr>
+          <w:sz w:val="28"/>
+        </w:rPr>
+        <w:t xml:space="preserve">Current (but will be old) production server: </w:t>
       </w:r>
       <w:hyperlink r:id="rId16" w:history="1">
         <w:r>
@@ -1252,6 +1289,96 @@
             <w:szCs w:val="28"/>
           </w:rPr>
           <w:t>https://cmcalarisprd.conwayhospital.com/SystemsManager</w:t>
+        </w:r>
+      </w:hyperlink>
+    </w:p>
+    <w:p>
+      <w:pPr>
+        <w:pStyle w:val="ListParagraph"/>
+        <w:numPr>
+          <w:ilvl w:val="2"/>
+          <w:numId w:val="1"/>
+        </w:numPr>
+        <w:rPr>
+          <w:sz w:val="28"/>
+          <w:szCs w:val="28"/>
+        </w:rPr>
+      </w:pPr>
+      <w:r>
+        <w:rPr>
+          <w:sz w:val="28"/>
+          <w:szCs w:val="28"/>
+        </w:rPr>
+        <w:t xml:space="preserve">Current (but will be old) test server: </w:t>
+      </w:r>
+      <w:hyperlink r:id="rId17" w:history="1">
+        <w:r>
+          <w:rPr>
+            <w:rStyle w:val="Hyperlink"/>
+            <w:sz w:val="28"/>
+            <w:szCs w:val="28"/>
+          </w:rPr>
+          <w:t>https://cmcalaristst.conwayhospital.com/SystemsManager/</w:t>
+        </w:r>
+      </w:hyperlink>
+    </w:p>
+    <w:p>
+      <w:pPr>
+        <w:pStyle w:val="ListParagraph"/>
+        <w:numPr>
+          <w:ilvl w:val="2"/>
+          <w:numId w:val="1"/>
+        </w:numPr>
+        <w:rPr>
+          <w:sz w:val="28"/>
+          <w:szCs w:val="28"/>
+        </w:rPr>
+      </w:pPr>
+      <w:r>
+        <w:rPr>
+          <w:sz w:val="28"/>
+          <w:szCs w:val="28"/>
+        </w:rPr>
+        <w:t xml:space="preserve">New production server: </w:t>
+      </w:r>
+      <w:hyperlink r:id="rId18" w:history="1">
+        <w:r>
+          <w:rPr>
+            <w:rStyle w:val="Hyperlink"/>
+            <w:sz w:val="28"/>
+            <w:szCs w:val="28"/>
+          </w:rPr>
+          <w:t>https://bdmgrprd.conwayhospital.com/SystemsManager</w:t>
+        </w:r>
+      </w:hyperlink>
+    </w:p>
+    <w:p>
+      <w:pPr>
+        <w:pStyle w:val="ListParagraph"/>
+        <w:numPr>
+          <w:ilvl w:val="2"/>
+          <w:numId w:val="1"/>
+        </w:numPr>
+        <w:rPr>
+          <w:sz w:val="28"/>
+          <w:szCs w:val="28"/>
+        </w:rPr>
+      </w:pPr>
+      <w:r>
+        <w:rPr>
+          <w:sz w:val="28"/>
+          <w:szCs w:val="28"/>
+        </w:rPr>
+        <w:t xml:space="preserve">New test server: </w:t>
+      </w:r>
+      <w:hyperlink r:id="rId19" w:history="1">
+        <w:r>
+          <w:rPr>
+            <w:rStyle w:val="Hyperlink"/>
+            <w:sz w:val="28"/>
+            <w:szCs w:val="28"/>
+          </w:rPr>
+          <w:t>https://bdmgrtst.conwayhospital.com/SystemsManager</w:t>
         </w:r>
       </w:hyperlink>
     </w:p>
@@ -1308,7 +1435,7 @@
                     </pic:cNvPicPr>
                   </pic:nvPicPr>
                   <pic:blipFill>
-                    <a:blip r:embed="rId17">
+                    <a:blip r:embed="rId20">
                       <a:extLst>
                         <a:ext uri="{28A0092B-C50C-407E-A947-70E740481C1C}">
                           <a14:useLocalDpi xmlns:a14="http://schemas.microsoft.com/office/drawing/2010/main" val="0"/>
@@ -1433,7 +1560,7 @@
                     </pic:cNvPicPr>
                   </pic:nvPicPr>
                   <pic:blipFill>
-                    <a:blip r:embed="rId18">
+                    <a:blip r:embed="rId21">
                       <a:extLst>
                         <a:ext uri="{28A0092B-C50C-407E-A947-70E740481C1C}">
                           <a14:useLocalDpi xmlns:a14="http://schemas.microsoft.com/office/drawing/2010/main" val="0"/>
@@ -1513,7 +1640,7 @@
                     </pic:cNvPicPr>
                   </pic:nvPicPr>
                   <pic:blipFill>
-                    <a:blip r:embed="rId19" cstate="print">
+                    <a:blip r:embed="rId22" cstate="print">
                       <a:extLst>
                         <a:ext uri="{28A0092B-C50C-407E-A947-70E740481C1C}">
                           <a14:useLocalDpi xmlns:a14="http://schemas.microsoft.com/office/drawing/2010/main" val="0"/>
@@ -1625,7 +1752,7 @@
                     </pic:cNvPicPr>
                   </pic:nvPicPr>
                   <pic:blipFill>
-                    <a:blip r:embed="rId20">
+                    <a:blip r:embed="rId23">
                       <a:extLst>
                         <a:ext uri="{28A0092B-C50C-407E-A947-70E740481C1C}">
                           <a14:useLocalDpi xmlns:a14="http://schemas.microsoft.com/office/drawing/2010/main" val="0"/>
@@ -1736,7 +1863,7 @@
                     </pic:cNvPicPr>
                   </pic:nvPicPr>
                   <pic:blipFill>
-                    <a:blip r:embed="rId21">
+                    <a:blip r:embed="rId24">
                       <a:extLst>
                         <a:ext uri="{28A0092B-C50C-407E-A947-70E740481C1C}">
                           <a14:useLocalDpi xmlns:a14="http://schemas.microsoft.com/office/drawing/2010/main" val="0"/>
@@ -1860,7 +1987,7 @@
                     </pic:cNvPicPr>
                   </pic:nvPicPr>
                   <pic:blipFill>
-                    <a:blip r:embed="rId22">
+                    <a:blip r:embed="rId25">
                       <a:extLst>
                         <a:ext uri="{28A0092B-C50C-407E-A947-70E740481C1C}">
                           <a14:useLocalDpi xmlns:a14="http://schemas.microsoft.com/office/drawing/2010/main" val="0"/>
@@ -2068,7 +2195,7 @@
                     </pic:cNvPicPr>
                   </pic:nvPicPr>
                   <pic:blipFill>
-                    <a:blip r:embed="rId23">
+                    <a:blip r:embed="rId26">
                       <a:extLst>
                         <a:ext uri="{28A0092B-C50C-407E-A947-70E740481C1C}">
                           <a14:useLocalDpi xmlns:a14="http://schemas.microsoft.com/office/drawing/2010/main" val="0"/>
@@ -2141,7 +2268,7 @@
                     </pic:cNvPicPr>
                   </pic:nvPicPr>
                   <pic:blipFill>
-                    <a:blip r:embed="rId24">
+                    <a:blip r:embed="rId27">
                       <a:extLst>
                         <a:ext uri="{28A0092B-C50C-407E-A947-70E740481C1C}">
                           <a14:useLocalDpi xmlns:a14="http://schemas.microsoft.com/office/drawing/2010/main" val="0"/>

</xml_diff>